<commit_message>
lesson 534 - Tuesday
</commit_message>
<xml_diff>
--- a/english_via_skype/solutions/doc/lesson_532_Rome attractions_edit.docx
+++ b/english_via_skype/solutions/doc/lesson_532_Rome attractions_edit.docx
@@ -1757,8 +1757,6 @@
         </w:rPr>
         <w:t>canopy</w:t>
       </w:r>
-      <w:bookmarkStart w:id="0" w:name="_GoBack"/>
-      <w:bookmarkEnd w:id="0"/>
       <w:r>
         <w:rPr>
           <w:rFonts w:ascii="Arial" w:eastAsia="Times New Roman" w:hAnsi="Arial" w:cs="Arial"/>
@@ -2095,7 +2093,27 @@
           <w:szCs w:val="27"/>
           <w:lang w:eastAsia="pl-PL"/>
         </w:rPr>
-        <w:t>……………………..</w:t>
+        <w:t>…</w:t>
+      </w:r>
+      <w:r>
+        <w:rPr>
+          <w:rFonts w:ascii="Arial" w:eastAsia="Times New Roman" w:hAnsi="Arial" w:cs="Arial"/>
+          <w:color w:val="2A2A2A"/>
+          <w:sz w:val="27"/>
+          <w:szCs w:val="27"/>
+          <w:lang w:eastAsia="pl-PL"/>
+        </w:rPr>
+        <w:t>stepping back</w:t>
+      </w:r>
+      <w:r>
+        <w:rPr>
+          <w:rFonts w:ascii="Arial" w:eastAsia="Times New Roman" w:hAnsi="Arial" w:cs="Arial"/>
+          <w:color w:val="2A2A2A"/>
+          <w:sz w:val="27"/>
+          <w:szCs w:val="27"/>
+          <w:lang w:eastAsia="pl-PL"/>
+        </w:rPr>
+        <w:t>…………………..</w:t>
       </w:r>
       <w:r>
         <w:rPr>
@@ -2115,70 +2133,130 @@
           <w:szCs w:val="27"/>
           <w:lang w:eastAsia="pl-PL"/>
         </w:rPr>
+        <w:t>…</w:t>
+      </w:r>
+      <w:r>
+        <w:rPr>
+          <w:rFonts w:ascii="Arial" w:eastAsia="Times New Roman" w:hAnsi="Arial" w:cs="Arial"/>
+          <w:color w:val="2A2A2A"/>
+          <w:sz w:val="27"/>
+          <w:szCs w:val="27"/>
+          <w:lang w:eastAsia="pl-PL"/>
+        </w:rPr>
+        <w:t>splendor</w:t>
+      </w:r>
+      <w:r>
+        <w:rPr>
+          <w:rFonts w:ascii="Arial" w:eastAsia="Times New Roman" w:hAnsi="Arial" w:cs="Arial"/>
+          <w:color w:val="2A2A2A"/>
+          <w:sz w:val="27"/>
+          <w:szCs w:val="27"/>
+          <w:lang w:eastAsia="pl-PL"/>
+        </w:rPr>
+        <w:t>………………….</w:t>
+      </w:r>
+      <w:r>
+        <w:rPr>
+          <w:rFonts w:ascii="Arial" w:eastAsia="Times New Roman" w:hAnsi="Arial" w:cs="Arial"/>
+          <w:color w:val="2A2A2A"/>
+          <w:sz w:val="27"/>
+          <w:szCs w:val="27"/>
+          <w:lang w:eastAsia="pl-PL"/>
+        </w:rPr>
+        <w:t>, the standing and fallen columns, its triumphal arches, and remains of its walls still impress, especially when you consider that for centuries, the history of the Forum was the history of the Roman Empire and of the Western world.</w:t>
+      </w:r>
+    </w:p>
+    <w:p>
+      <w:pPr>
+        <w:shd w:val="clear" w:color="auto" w:fill="FFFFFF"/>
+        <w:spacing w:before="100" w:beforeAutospacing="1" w:after="100" w:afterAutospacing="1" w:line="450" w:lineRule="atLeast"/>
+        <w:rPr>
+          <w:rFonts w:ascii="Arial" w:eastAsia="Times New Roman" w:hAnsi="Arial" w:cs="Arial"/>
+          <w:color w:val="2A2A2A"/>
+          <w:sz w:val="27"/>
+          <w:szCs w:val="27"/>
+          <w:lang w:eastAsia="pl-PL"/>
+        </w:rPr>
+      </w:pPr>
+      <w:r>
+        <w:rPr>
+          <w:rFonts w:ascii="Arial" w:eastAsia="Times New Roman" w:hAnsi="Arial" w:cs="Arial"/>
+          <w:color w:val="2A2A2A"/>
+          <w:sz w:val="27"/>
+          <w:szCs w:val="27"/>
+          <w:lang w:eastAsia="pl-PL"/>
+        </w:rPr>
+        <w:t>Roman political and religious life was centered here, along with the courts, markets, and meeting places. After the seventh century, the buildings fe</w:t>
+      </w:r>
+      <w:r>
+        <w:rPr>
+          <w:rFonts w:ascii="Arial" w:eastAsia="Times New Roman" w:hAnsi="Arial" w:cs="Arial"/>
+          <w:color w:val="2A2A2A"/>
+          <w:sz w:val="27"/>
+          <w:szCs w:val="27"/>
+          <w:lang w:eastAsia="pl-PL"/>
+        </w:rPr>
+        <w:t>ll into ruin, and churches and …</w:t>
+      </w:r>
+      <w:r>
+        <w:rPr>
+          <w:rFonts w:ascii="Arial" w:eastAsia="Times New Roman" w:hAnsi="Arial" w:cs="Arial"/>
+          <w:color w:val="2A2A2A"/>
+          <w:sz w:val="27"/>
+          <w:szCs w:val="27"/>
+          <w:lang w:eastAsia="pl-PL"/>
+        </w:rPr>
+        <w:t>fortresses</w:t>
+      </w:r>
+      <w:r>
+        <w:rPr>
+          <w:rFonts w:ascii="Arial" w:eastAsia="Times New Roman" w:hAnsi="Arial" w:cs="Arial"/>
+          <w:color w:val="2A2A2A"/>
+          <w:sz w:val="27"/>
+          <w:szCs w:val="27"/>
+          <w:lang w:eastAsia="pl-PL"/>
+        </w:rPr>
+        <w:t>……………………….</w:t>
+      </w:r>
+      <w:r>
+        <w:rPr>
+          <w:rFonts w:ascii="Arial" w:eastAsia="Times New Roman" w:hAnsi="Arial" w:cs="Arial"/>
+          <w:color w:val="2A2A2A"/>
+          <w:sz w:val="27"/>
+          <w:szCs w:val="27"/>
+          <w:lang w:eastAsia="pl-PL"/>
+        </w:rPr>
+        <w:t xml:space="preserve"> were built amid the ancient remains. Its stones were quarried for other buildings and it was not until the 18th and 19th centuries that systematic </w:t>
+      </w:r>
+      <w:r>
+        <w:rPr>
+          <w:rFonts w:ascii="Arial" w:eastAsia="Times New Roman" w:hAnsi="Arial" w:cs="Arial"/>
+          <w:color w:val="2A2A2A"/>
+          <w:sz w:val="27"/>
+          <w:szCs w:val="27"/>
+          <w:lang w:eastAsia="pl-PL"/>
+        </w:rPr>
+        <w:t>…</w:t>
+      </w:r>
+      <w:r>
+        <w:rPr>
+          <w:rFonts w:ascii="Arial" w:eastAsia="Times New Roman" w:hAnsi="Arial" w:cs="Arial"/>
+          <w:color w:val="2A2A2A"/>
+          <w:sz w:val="27"/>
+          <w:szCs w:val="27"/>
+          <w:lang w:eastAsia="pl-PL"/>
+        </w:rPr>
+        <w:t>excavations</w:t>
+      </w:r>
+      <w:r>
+        <w:rPr>
+          <w:rFonts w:ascii="Arial" w:eastAsia="Times New Roman" w:hAnsi="Arial" w:cs="Arial"/>
+          <w:color w:val="2A2A2A"/>
+          <w:sz w:val="27"/>
+          <w:szCs w:val="27"/>
+          <w:lang w:eastAsia="pl-PL"/>
+        </w:rPr>
         <w:t>…………………….</w:t>
-      </w:r>
-      <w:r>
-        <w:rPr>
-          <w:rFonts w:ascii="Arial" w:eastAsia="Times New Roman" w:hAnsi="Arial" w:cs="Arial"/>
-          <w:color w:val="2A2A2A"/>
-          <w:sz w:val="27"/>
-          <w:szCs w:val="27"/>
-          <w:lang w:eastAsia="pl-PL"/>
-        </w:rPr>
-        <w:t>, the standing and fallen columns, its triumphal arches, and remains of its walls still impress, especially when you consider that for centuries, the history of the Forum was the history of the Roman Empire and of the Western world.</w:t>
-      </w:r>
-    </w:p>
-    <w:p>
-      <w:pPr>
-        <w:shd w:val="clear" w:color="auto" w:fill="FFFFFF"/>
-        <w:spacing w:before="100" w:beforeAutospacing="1" w:after="100" w:afterAutospacing="1" w:line="450" w:lineRule="atLeast"/>
-        <w:rPr>
-          <w:rFonts w:ascii="Arial" w:eastAsia="Times New Roman" w:hAnsi="Arial" w:cs="Arial"/>
-          <w:color w:val="2A2A2A"/>
-          <w:sz w:val="27"/>
-          <w:szCs w:val="27"/>
-          <w:lang w:eastAsia="pl-PL"/>
-        </w:rPr>
-      </w:pPr>
-      <w:r>
-        <w:rPr>
-          <w:rFonts w:ascii="Arial" w:eastAsia="Times New Roman" w:hAnsi="Arial" w:cs="Arial"/>
-          <w:color w:val="2A2A2A"/>
-          <w:sz w:val="27"/>
-          <w:szCs w:val="27"/>
-          <w:lang w:eastAsia="pl-PL"/>
-        </w:rPr>
-        <w:t>Roman political and religious life was centered here, along with the courts, markets, and meeting places. After the seventh century, the buildings fe</w:t>
-      </w:r>
-      <w:r>
-        <w:rPr>
-          <w:rFonts w:ascii="Arial" w:eastAsia="Times New Roman" w:hAnsi="Arial" w:cs="Arial"/>
-          <w:color w:val="2A2A2A"/>
-          <w:sz w:val="27"/>
-          <w:szCs w:val="27"/>
-          <w:lang w:eastAsia="pl-PL"/>
-        </w:rPr>
-        <w:t>ll into ruin, and churches and ………………………….</w:t>
-      </w:r>
-      <w:r>
-        <w:rPr>
-          <w:rFonts w:ascii="Arial" w:eastAsia="Times New Roman" w:hAnsi="Arial" w:cs="Arial"/>
-          <w:color w:val="2A2A2A"/>
-          <w:sz w:val="27"/>
-          <w:szCs w:val="27"/>
-          <w:lang w:eastAsia="pl-PL"/>
-        </w:rPr>
-        <w:t xml:space="preserve"> were built amid the ancient remains. Its stones were quarried for other buildings and it was not until the 18th and 19th centuries that systematic </w:t>
-      </w:r>
-      <w:r>
-        <w:rPr>
-          <w:rFonts w:ascii="Arial" w:eastAsia="Times New Roman" w:hAnsi="Arial" w:cs="Arial"/>
-          <w:color w:val="2A2A2A"/>
-          <w:sz w:val="27"/>
-          <w:szCs w:val="27"/>
-          <w:lang w:eastAsia="pl-PL"/>
-        </w:rPr>
-        <w:t>……………………….</w:t>
       </w:r>
       <w:r>
         <w:rPr>
@@ -2427,70 +2505,132 @@
           <w:szCs w:val="27"/>
           <w:lang w:eastAsia="pl-PL"/>
         </w:rPr>
+        <w:t>…</w:t>
+      </w:r>
+      <w:r>
+        <w:rPr>
+          <w:rFonts w:ascii="Arial" w:eastAsia="Times New Roman" w:hAnsi="Arial" w:cs="Arial"/>
+          <w:color w:val="2A2A2A"/>
+          <w:sz w:val="27"/>
+          <w:szCs w:val="27"/>
+          <w:lang w:eastAsia="pl-PL"/>
+        </w:rPr>
+        <w:t>aqueduct</w:t>
+      </w:r>
+      <w:r>
+        <w:rPr>
+          <w:rFonts w:ascii="Arial" w:eastAsia="Times New Roman" w:hAnsi="Arial" w:cs="Arial"/>
+          <w:color w:val="2A2A2A"/>
+          <w:sz w:val="27"/>
+          <w:szCs w:val="27"/>
+          <w:lang w:eastAsia="pl-PL"/>
+        </w:rPr>
+        <w:t>……………….</w:t>
+      </w:r>
+      <w:r>
+        <w:rPr>
+          <w:rFonts w:ascii="Arial" w:eastAsia="Times New Roman" w:hAnsi="Arial" w:cs="Arial"/>
+          <w:color w:val="2A2A2A"/>
+          <w:sz w:val="27"/>
+          <w:szCs w:val="27"/>
+          <w:lang w:eastAsia="pl-PL"/>
+        </w:rPr>
+        <w:t>originally constructed by Agrippa, the great art patron of the first century BC, to bring water to his baths. The fountain was created for Pope Clement XII between 1732 and 1751 by Nicolò Salvi, and built against the rear wall of the palace of the Dukes of Poli.</w:t>
+      </w:r>
+    </w:p>
+    <w:p>
+      <w:pPr>
+        <w:shd w:val="clear" w:color="auto" w:fill="FFFFFF"/>
+        <w:spacing w:before="100" w:beforeAutospacing="1" w:after="100" w:afterAutospacing="1" w:line="450" w:lineRule="atLeast"/>
+        <w:rPr>
+          <w:rFonts w:ascii="Arial" w:eastAsia="Times New Roman" w:hAnsi="Arial" w:cs="Arial"/>
+          <w:color w:val="2A2A2A"/>
+          <w:sz w:val="27"/>
+          <w:szCs w:val="27"/>
+          <w:lang w:eastAsia="pl-PL"/>
+        </w:rPr>
+      </w:pPr>
+      <w:r>
+        <w:rPr>
+          <w:rFonts w:ascii="Arial" w:eastAsia="Times New Roman" w:hAnsi="Arial" w:cs="Arial"/>
+          <w:color w:val="2A2A2A"/>
+          <w:sz w:val="27"/>
+          <w:szCs w:val="27"/>
+          <w:lang w:eastAsia="pl-PL"/>
+        </w:rPr>
+        <w:t xml:space="preserve">It </w:t>
+      </w:r>
+      <w:r>
+        <w:rPr>
+          <w:rFonts w:ascii="Arial" w:eastAsia="Times New Roman" w:hAnsi="Arial" w:cs="Arial"/>
+          <w:color w:val="2A2A2A"/>
+          <w:sz w:val="27"/>
+          <w:szCs w:val="27"/>
+          <w:lang w:eastAsia="pl-PL"/>
+        </w:rPr>
+        <w:t>…</w:t>
+      </w:r>
+      <w:r>
+        <w:rPr>
+          <w:rFonts w:ascii="Arial" w:eastAsia="Times New Roman" w:hAnsi="Arial" w:cs="Arial"/>
+          <w:color w:val="2A2A2A"/>
+          <w:sz w:val="27"/>
+          <w:szCs w:val="27"/>
+          <w:lang w:eastAsia="pl-PL"/>
+        </w:rPr>
+        <w:t>depicts</w:t>
+      </w:r>
+      <w:r>
+        <w:rPr>
+          <w:rFonts w:ascii="Arial" w:eastAsia="Times New Roman" w:hAnsi="Arial" w:cs="Arial"/>
+          <w:color w:val="2A2A2A"/>
+          <w:sz w:val="27"/>
+          <w:szCs w:val="27"/>
+          <w:lang w:eastAsia="pl-PL"/>
+        </w:rPr>
+        <w:t>………………………</w:t>
+      </w:r>
+      <w:r>
+        <w:rPr>
+          <w:rFonts w:ascii="Arial" w:eastAsia="Times New Roman" w:hAnsi="Arial" w:cs="Arial"/>
+          <w:color w:val="2A2A2A"/>
+          <w:sz w:val="27"/>
+          <w:szCs w:val="27"/>
+          <w:lang w:eastAsia="pl-PL"/>
+        </w:rPr>
+        <w:t xml:space="preserve">the sea god Oceanus (Neptune), with horses, tritons, and shells. The water </w:t>
+      </w:r>
+      <w:r>
+        <w:rPr>
+          <w:rFonts w:ascii="Arial" w:eastAsia="Times New Roman" w:hAnsi="Arial" w:cs="Arial"/>
+          <w:color w:val="2A2A2A"/>
+          <w:sz w:val="27"/>
+          <w:szCs w:val="27"/>
+          <w:lang w:eastAsia="pl-PL"/>
+        </w:rPr>
+        <w:t>…</w:t>
+      </w:r>
+      <w:r>
+        <w:rPr>
+          <w:rFonts w:ascii="Arial" w:eastAsia="Times New Roman" w:hAnsi="Arial" w:cs="Arial"/>
+          <w:color w:val="2A2A2A"/>
+          <w:sz w:val="27"/>
+          <w:szCs w:val="27"/>
+          <w:lang w:eastAsia="pl-PL"/>
+        </w:rPr>
+        <w:t>swirls</w:t>
+      </w:r>
+      <w:bookmarkStart w:id="0" w:name="_GoBack"/>
+      <w:bookmarkEnd w:id="0"/>
+      <w:r>
+        <w:rPr>
+          <w:rFonts w:ascii="Arial" w:eastAsia="Times New Roman" w:hAnsi="Arial" w:cs="Arial"/>
+          <w:color w:val="2A2A2A"/>
+          <w:sz w:val="27"/>
+          <w:szCs w:val="27"/>
+          <w:lang w:eastAsia="pl-PL"/>
+        </w:rPr>
         <w:t>………………….</w:t>
-      </w:r>
-      <w:r>
-        <w:rPr>
-          <w:rFonts w:ascii="Arial" w:eastAsia="Times New Roman" w:hAnsi="Arial" w:cs="Arial"/>
-          <w:color w:val="2A2A2A"/>
-          <w:sz w:val="27"/>
-          <w:szCs w:val="27"/>
-          <w:lang w:eastAsia="pl-PL"/>
-        </w:rPr>
-        <w:t>originally constructed by Agrippa, the great art patron of the first century BC, to bring water to his baths. The fountain was created for Pope Clement XII between 1732 and 1751 by Nicolò Salvi, and built against the rear wall of the palace of the Dukes of Poli.</w:t>
-      </w:r>
-    </w:p>
-    <w:p>
-      <w:pPr>
-        <w:shd w:val="clear" w:color="auto" w:fill="FFFFFF"/>
-        <w:spacing w:before="100" w:beforeAutospacing="1" w:after="100" w:afterAutospacing="1" w:line="450" w:lineRule="atLeast"/>
-        <w:rPr>
-          <w:rFonts w:ascii="Arial" w:eastAsia="Times New Roman" w:hAnsi="Arial" w:cs="Arial"/>
-          <w:color w:val="2A2A2A"/>
-          <w:sz w:val="27"/>
-          <w:szCs w:val="27"/>
-          <w:lang w:eastAsia="pl-PL"/>
-        </w:rPr>
-      </w:pPr>
-      <w:r>
-        <w:rPr>
-          <w:rFonts w:ascii="Arial" w:eastAsia="Times New Roman" w:hAnsi="Arial" w:cs="Arial"/>
-          <w:color w:val="2A2A2A"/>
-          <w:sz w:val="27"/>
-          <w:szCs w:val="27"/>
-          <w:lang w:eastAsia="pl-PL"/>
-        </w:rPr>
-        <w:t xml:space="preserve">It </w:t>
-      </w:r>
-      <w:r>
-        <w:rPr>
-          <w:rFonts w:ascii="Arial" w:eastAsia="Times New Roman" w:hAnsi="Arial" w:cs="Arial"/>
-          <w:color w:val="2A2A2A"/>
-          <w:sz w:val="27"/>
-          <w:szCs w:val="27"/>
-          <w:lang w:eastAsia="pl-PL"/>
-        </w:rPr>
-        <w:t>…………………………</w:t>
-      </w:r>
-      <w:r>
-        <w:rPr>
-          <w:rFonts w:ascii="Arial" w:eastAsia="Times New Roman" w:hAnsi="Arial" w:cs="Arial"/>
-          <w:color w:val="2A2A2A"/>
-          <w:sz w:val="27"/>
-          <w:szCs w:val="27"/>
-          <w:lang w:eastAsia="pl-PL"/>
-        </w:rPr>
-        <w:t xml:space="preserve">the sea god Oceanus (Neptune), with horses, tritons, and shells. The water </w:t>
-      </w:r>
-      <w:r>
-        <w:rPr>
-          <w:rFonts w:ascii="Arial" w:eastAsia="Times New Roman" w:hAnsi="Arial" w:cs="Arial"/>
-          <w:color w:val="2A2A2A"/>
-          <w:sz w:val="27"/>
-          <w:szCs w:val="27"/>
-          <w:lang w:eastAsia="pl-PL"/>
-        </w:rPr>
-        <w:t>…………………….</w:t>
       </w:r>
       <w:r>
         <w:rPr>
@@ -2552,6 +2692,7 @@
           <w:szCs w:val="27"/>
           <w:lang w:eastAsia="pl-PL"/>
         </w:rPr>
+        <w:lastRenderedPageBreak/>
         <w:drawing>
           <wp:inline distT="0" distB="0" distL="0" distR="0" wp14:anchorId="0F1E41F5" wp14:editId="62813DA6">
             <wp:extent cx="4543425" cy="3031025"/>
@@ -2634,7 +2775,6 @@
           <w:szCs w:val="27"/>
           <w:lang w:eastAsia="pl-PL"/>
         </w:rPr>
-        <w:lastRenderedPageBreak/>
         <w:t>g</w:t>
       </w:r>
       <w:r>
@@ -2862,6 +3002,7 @@
           <w:szCs w:val="27"/>
           <w:lang w:eastAsia="pl-PL"/>
         </w:rPr>
+        <w:lastRenderedPageBreak/>
         <w:drawing>
           <wp:inline distT="0" distB="0" distL="0" distR="0" wp14:anchorId="16D51259" wp14:editId="1BEF38DB">
             <wp:extent cx="3162935" cy="2413363"/>
@@ -3037,291 +3178,301 @@
           <w:szCs w:val="27"/>
           <w:lang w:eastAsia="pl-PL"/>
         </w:rPr>
+        <w:t xml:space="preserve">Take a look at a Rome tourist map, and you'll see one area so filled with things to do that it's hard to read the street names. This is the Centro Storico, the historic center of Rome, with so many art-filled churches, </w:t>
+      </w:r>
+      <w:r>
+        <w:rPr>
+          <w:rFonts w:ascii="Arial" w:eastAsia="Times New Roman" w:hAnsi="Arial" w:cs="Arial"/>
+          <w:color w:val="2A2A2A"/>
+          <w:sz w:val="27"/>
+          <w:szCs w:val="27"/>
+          <w:lang w:eastAsia="pl-PL"/>
+        </w:rPr>
+        <w:t>……………………….</w:t>
+      </w:r>
+      <w:r>
+        <w:rPr>
+          <w:rFonts w:ascii="Arial" w:eastAsia="Times New Roman" w:hAnsi="Arial" w:cs="Arial"/>
+          <w:color w:val="2A2A2A"/>
+          <w:sz w:val="27"/>
+          <w:szCs w:val="27"/>
+          <w:lang w:eastAsia="pl-PL"/>
+        </w:rPr>
+        <w:t xml:space="preserve">palaces, and lively squares that you could spend your whole vacation </w:t>
+      </w:r>
+      <w:r>
+        <w:rPr>
+          <w:rFonts w:ascii="Arial" w:eastAsia="Times New Roman" w:hAnsi="Arial" w:cs="Arial"/>
+          <w:color w:val="2A2A2A"/>
+          <w:sz w:val="27"/>
+          <w:szCs w:val="27"/>
+          <w:lang w:eastAsia="pl-PL"/>
+        </w:rPr>
+        <w:t>……………………..</w:t>
+      </w:r>
+      <w:r>
+        <w:rPr>
+          <w:rFonts w:ascii="Arial" w:eastAsia="Times New Roman" w:hAnsi="Arial" w:cs="Arial"/>
+          <w:color w:val="2A2A2A"/>
+          <w:sz w:val="27"/>
+          <w:szCs w:val="27"/>
+          <w:lang w:eastAsia="pl-PL"/>
+        </w:rPr>
+        <w:t>its ancient streets and lanes.</w:t>
+      </w:r>
+    </w:p>
+    <w:p>
+      <w:pPr>
+        <w:shd w:val="clear" w:color="auto" w:fill="FFFFFF"/>
+        <w:spacing w:before="100" w:beforeAutospacing="1" w:after="100" w:afterAutospacing="1" w:line="450" w:lineRule="atLeast"/>
+        <w:rPr>
+          <w:rFonts w:ascii="Arial" w:eastAsia="Times New Roman" w:hAnsi="Arial" w:cs="Arial"/>
+          <w:color w:val="2A2A2A"/>
+          <w:sz w:val="27"/>
+          <w:szCs w:val="27"/>
+          <w:lang w:eastAsia="pl-PL"/>
+        </w:rPr>
+      </w:pPr>
+      <w:r>
+        <w:rPr>
+          <w:rFonts w:ascii="Arial" w:eastAsia="Times New Roman" w:hAnsi="Arial" w:cs="Arial"/>
+          <w:color w:val="2A2A2A"/>
+          <w:sz w:val="27"/>
+          <w:szCs w:val="27"/>
+          <w:lang w:eastAsia="pl-PL"/>
+        </w:rPr>
+        <w:t>Spend some time just to absorb the neighborhood's atmosphere instead of going from one of its must-see sights to the next. Along with </w:t>
+      </w:r>
+      <w:r>
+        <w:rPr>
+          <w:rFonts w:ascii="Arial" w:eastAsia="Times New Roman" w:hAnsi="Arial" w:cs="Arial"/>
+          <w:b/>
+          <w:bCs/>
+          <w:color w:val="2A2A2A"/>
+          <w:sz w:val="27"/>
+          <w:szCs w:val="27"/>
+          <w:lang w:eastAsia="pl-PL"/>
+        </w:rPr>
+        <w:t>Piazza Navona</w:t>
+      </w:r>
+      <w:r>
+        <w:rPr>
+          <w:rFonts w:ascii="Arial" w:eastAsia="Times New Roman" w:hAnsi="Arial" w:cs="Arial"/>
+          <w:color w:val="2A2A2A"/>
+          <w:sz w:val="27"/>
+          <w:szCs w:val="27"/>
+          <w:lang w:eastAsia="pl-PL"/>
+        </w:rPr>
+        <w:t>, the </w:t>
+      </w:r>
+      <w:r>
+        <w:rPr>
+          <w:rFonts w:ascii="Arial" w:eastAsia="Times New Roman" w:hAnsi="Arial" w:cs="Arial"/>
+          <w:b/>
+          <w:bCs/>
+          <w:color w:val="2A2A2A"/>
+          <w:sz w:val="27"/>
+          <w:szCs w:val="27"/>
+          <w:lang w:eastAsia="pl-PL"/>
+        </w:rPr>
+        <w:t>Trevi Fountain</w:t>
+      </w:r>
+      <w:r>
+        <w:rPr>
+          <w:rFonts w:ascii="Arial" w:eastAsia="Times New Roman" w:hAnsi="Arial" w:cs="Arial"/>
+          <w:color w:val="2A2A2A"/>
+          <w:sz w:val="27"/>
+          <w:szCs w:val="27"/>
+          <w:lang w:eastAsia="pl-PL"/>
+        </w:rPr>
+        <w:t>, and the </w:t>
+      </w:r>
+      <w:r>
+        <w:rPr>
+          <w:rFonts w:ascii="Arial" w:eastAsia="Times New Roman" w:hAnsi="Arial" w:cs="Arial"/>
+          <w:b/>
+          <w:bCs/>
+          <w:color w:val="2A2A2A"/>
+          <w:sz w:val="27"/>
+          <w:szCs w:val="27"/>
+          <w:lang w:eastAsia="pl-PL"/>
+        </w:rPr>
+        <w:t>Basilica of Santa Maria Maggiore</w:t>
+      </w:r>
+      <w:r>
+        <w:rPr>
+          <w:rFonts w:ascii="Arial" w:eastAsia="Times New Roman" w:hAnsi="Arial" w:cs="Arial"/>
+          <w:color w:val="2A2A2A"/>
+          <w:sz w:val="27"/>
+          <w:szCs w:val="27"/>
+          <w:lang w:eastAsia="pl-PL"/>
+        </w:rPr>
+        <w:t>, stop in less well-known churches, such as </w:t>
+      </w:r>
+      <w:r>
+        <w:rPr>
+          <w:rFonts w:ascii="Arial" w:eastAsia="Times New Roman" w:hAnsi="Arial" w:cs="Arial"/>
+          <w:b/>
+          <w:bCs/>
+          <w:color w:val="2A2A2A"/>
+          <w:sz w:val="27"/>
+          <w:szCs w:val="27"/>
+          <w:lang w:eastAsia="pl-PL"/>
+        </w:rPr>
+        <w:t>Santa Maria del Popolo</w:t>
+      </w:r>
+      <w:r>
+        <w:rPr>
+          <w:rFonts w:ascii="Arial" w:eastAsia="Times New Roman" w:hAnsi="Arial" w:cs="Arial"/>
+          <w:color w:val="2A2A2A"/>
+          <w:sz w:val="27"/>
+          <w:szCs w:val="27"/>
+          <w:lang w:eastAsia="pl-PL"/>
+        </w:rPr>
+        <w:t>, where you'll find works by Bernini and Caravaggio.</w:t>
+      </w:r>
+    </w:p>
+    <w:p>
+      <w:pPr>
+        <w:shd w:val="clear" w:color="auto" w:fill="FFFFFF"/>
+        <w:spacing w:before="100" w:beforeAutospacing="1" w:after="100" w:afterAutospacing="1" w:line="450" w:lineRule="atLeast"/>
+        <w:rPr>
+          <w:rFonts w:ascii="Arial" w:eastAsia="Times New Roman" w:hAnsi="Arial" w:cs="Arial"/>
+          <w:color w:val="2A2A2A"/>
+          <w:sz w:val="27"/>
+          <w:szCs w:val="27"/>
+          <w:lang w:eastAsia="pl-PL"/>
+        </w:rPr>
+      </w:pPr>
+      <w:r>
+        <w:rPr>
+          <w:rFonts w:ascii="Arial" w:eastAsia="Times New Roman" w:hAnsi="Arial" w:cs="Arial"/>
+          <w:color w:val="2A2A2A"/>
+          <w:sz w:val="27"/>
+          <w:szCs w:val="27"/>
+          <w:lang w:eastAsia="pl-PL"/>
+        </w:rPr>
+        <w:t>Pause at the Spanish Steps, the flight of irregular stairs and landings that lead up to the French church of Trinità dei Monti. The stairs take their name from </w:t>
+      </w:r>
+      <w:r>
+        <w:rPr>
+          <w:rFonts w:ascii="Arial" w:eastAsia="Times New Roman" w:hAnsi="Arial" w:cs="Arial"/>
+          <w:b/>
+          <w:bCs/>
+          <w:color w:val="2A2A2A"/>
+          <w:sz w:val="27"/>
+          <w:szCs w:val="27"/>
+          <w:lang w:eastAsia="pl-PL"/>
+        </w:rPr>
+        <w:t>Piazza di Spagna</w:t>
+      </w:r>
+      <w:r>
+        <w:rPr>
+          <w:rFonts w:ascii="Arial" w:eastAsia="Times New Roman" w:hAnsi="Arial" w:cs="Arial"/>
+          <w:color w:val="2A2A2A"/>
+          <w:sz w:val="27"/>
+          <w:szCs w:val="27"/>
+          <w:lang w:eastAsia="pl-PL"/>
+        </w:rPr>
+        <w:t>, the plaza at their base and one of Rome's most typical squares. The stairs have long been a favorite haunt of tourists.</w:t>
+      </w:r>
+    </w:p>
+    <w:p>
+      <w:pPr>
+        <w:shd w:val="clear" w:color="auto" w:fill="FFFFFF"/>
+        <w:spacing w:before="100" w:beforeAutospacing="1" w:after="100" w:afterAutospacing="1" w:line="450" w:lineRule="atLeast"/>
+        <w:rPr>
+          <w:rFonts w:ascii="Arial" w:eastAsia="Times New Roman" w:hAnsi="Arial" w:cs="Arial"/>
+          <w:color w:val="2A2A2A"/>
+          <w:sz w:val="27"/>
+          <w:szCs w:val="27"/>
+          <w:lang w:eastAsia="pl-PL"/>
+        </w:rPr>
+      </w:pPr>
+      <w:r>
+        <w:rPr>
+          <w:rFonts w:ascii="Arial" w:eastAsia="Times New Roman" w:hAnsi="Arial" w:cs="Arial"/>
+          <w:color w:val="2A2A2A"/>
+          <w:sz w:val="27"/>
+          <w:szCs w:val="27"/>
+          <w:lang w:eastAsia="pl-PL"/>
+        </w:rPr>
+        <w:t xml:space="preserve">The boat-shaped fountain </w:t>
+      </w:r>
+      <w:r>
+        <w:rPr>
+          <w:rFonts w:ascii="Arial" w:eastAsia="Times New Roman" w:hAnsi="Arial" w:cs="Arial"/>
+          <w:color w:val="2A2A2A"/>
+          <w:sz w:val="27"/>
+          <w:szCs w:val="27"/>
+          <w:lang w:eastAsia="pl-PL"/>
+        </w:rPr>
+        <w:t>……………………</w:t>
+      </w:r>
+      <w:r>
+        <w:rPr>
+          <w:rFonts w:ascii="Arial" w:eastAsia="Times New Roman" w:hAnsi="Arial" w:cs="Arial"/>
+          <w:color w:val="2A2A2A"/>
+          <w:sz w:val="27"/>
+          <w:szCs w:val="27"/>
+          <w:lang w:eastAsia="pl-PL"/>
+        </w:rPr>
+        <w:t>of the Spanish Steps is known as the </w:t>
+      </w:r>
+      <w:r>
+        <w:rPr>
+          <w:rFonts w:ascii="Arial" w:eastAsia="Times New Roman" w:hAnsi="Arial" w:cs="Arial"/>
+          <w:b/>
+          <w:bCs/>
+          <w:color w:val="2A2A2A"/>
+          <w:sz w:val="27"/>
+          <w:szCs w:val="27"/>
+          <w:lang w:eastAsia="pl-PL"/>
+        </w:rPr>
+        <w:t>Barcaccia</w:t>
+      </w:r>
+      <w:r>
+        <w:rPr>
+          <w:rFonts w:ascii="Arial" w:eastAsia="Times New Roman" w:hAnsi="Arial" w:cs="Arial"/>
+          <w:color w:val="2A2A2A"/>
+          <w:sz w:val="27"/>
+          <w:szCs w:val="27"/>
+          <w:lang w:eastAsia="pl-PL"/>
+        </w:rPr>
+        <w:t> and was created by Pietro Bernini, father of the great Baroque architect Gian Lorenzo Bernini. </w:t>
+      </w:r>
+      <w:r>
+        <w:rPr>
+          <w:rFonts w:ascii="Arial" w:eastAsia="Times New Roman" w:hAnsi="Arial" w:cs="Arial"/>
+          <w:b/>
+          <w:bCs/>
+          <w:color w:val="2A2A2A"/>
+          <w:sz w:val="27"/>
+          <w:szCs w:val="27"/>
+          <w:lang w:eastAsia="pl-PL"/>
+        </w:rPr>
+        <w:t>Via Condotti</w:t>
+      </w:r>
+      <w:r>
+        <w:rPr>
+          <w:rFonts w:ascii="Arial" w:eastAsia="Times New Roman" w:hAnsi="Arial" w:cs="Arial"/>
+          <w:color w:val="2A2A2A"/>
+          <w:sz w:val="27"/>
+          <w:szCs w:val="27"/>
+          <w:lang w:eastAsia="pl-PL"/>
+        </w:rPr>
+        <w:t xml:space="preserve">, leading southwest </w:t>
+      </w:r>
+      <w:r>
+        <w:rPr>
+          <w:rFonts w:ascii="Arial" w:eastAsia="Times New Roman" w:hAnsi="Arial" w:cs="Arial"/>
+          <w:color w:val="2A2A2A"/>
+          <w:sz w:val="27"/>
+          <w:szCs w:val="27"/>
+          <w:lang w:eastAsia="pl-PL"/>
+        </w:rPr>
         <w:lastRenderedPageBreak/>
-        <w:t xml:space="preserve">Take a look at a Rome tourist map, and you'll see one area so filled with things to do that it's hard to read the street names. This is the Centro Storico, the historic center of Rome, with so many art-filled churches, </w:t>
-      </w:r>
-      <w:r>
-        <w:rPr>
-          <w:rFonts w:ascii="Arial" w:eastAsia="Times New Roman" w:hAnsi="Arial" w:cs="Arial"/>
-          <w:color w:val="2A2A2A"/>
-          <w:sz w:val="27"/>
-          <w:szCs w:val="27"/>
-          <w:lang w:eastAsia="pl-PL"/>
-        </w:rPr>
-        <w:t>……………………….</w:t>
-      </w:r>
-      <w:r>
-        <w:rPr>
-          <w:rFonts w:ascii="Arial" w:eastAsia="Times New Roman" w:hAnsi="Arial" w:cs="Arial"/>
-          <w:color w:val="2A2A2A"/>
-          <w:sz w:val="27"/>
-          <w:szCs w:val="27"/>
-          <w:lang w:eastAsia="pl-PL"/>
-        </w:rPr>
-        <w:t xml:space="preserve">palaces, and lively squares that you could spend your whole vacation </w:t>
-      </w:r>
-      <w:r>
-        <w:rPr>
-          <w:rFonts w:ascii="Arial" w:eastAsia="Times New Roman" w:hAnsi="Arial" w:cs="Arial"/>
-          <w:color w:val="2A2A2A"/>
-          <w:sz w:val="27"/>
-          <w:szCs w:val="27"/>
-          <w:lang w:eastAsia="pl-PL"/>
-        </w:rPr>
-        <w:t>……………………..</w:t>
-      </w:r>
-      <w:r>
-        <w:rPr>
-          <w:rFonts w:ascii="Arial" w:eastAsia="Times New Roman" w:hAnsi="Arial" w:cs="Arial"/>
-          <w:color w:val="2A2A2A"/>
-          <w:sz w:val="27"/>
-          <w:szCs w:val="27"/>
-          <w:lang w:eastAsia="pl-PL"/>
-        </w:rPr>
-        <w:t>its ancient streets and lanes.</w:t>
-      </w:r>
-    </w:p>
-    <w:p>
-      <w:pPr>
-        <w:shd w:val="clear" w:color="auto" w:fill="FFFFFF"/>
-        <w:spacing w:before="100" w:beforeAutospacing="1" w:after="100" w:afterAutospacing="1" w:line="450" w:lineRule="atLeast"/>
-        <w:rPr>
-          <w:rFonts w:ascii="Arial" w:eastAsia="Times New Roman" w:hAnsi="Arial" w:cs="Arial"/>
-          <w:color w:val="2A2A2A"/>
-          <w:sz w:val="27"/>
-          <w:szCs w:val="27"/>
-          <w:lang w:eastAsia="pl-PL"/>
-        </w:rPr>
-      </w:pPr>
-      <w:r>
-        <w:rPr>
-          <w:rFonts w:ascii="Arial" w:eastAsia="Times New Roman" w:hAnsi="Arial" w:cs="Arial"/>
-          <w:color w:val="2A2A2A"/>
-          <w:sz w:val="27"/>
-          <w:szCs w:val="27"/>
-          <w:lang w:eastAsia="pl-PL"/>
-        </w:rPr>
-        <w:t>Spend some time just to absorb the neighborhood's atmosphere instead of going from one of its must-see sights to the next. Along with </w:t>
-      </w:r>
-      <w:r>
-        <w:rPr>
-          <w:rFonts w:ascii="Arial" w:eastAsia="Times New Roman" w:hAnsi="Arial" w:cs="Arial"/>
-          <w:b/>
-          <w:bCs/>
-          <w:color w:val="2A2A2A"/>
-          <w:sz w:val="27"/>
-          <w:szCs w:val="27"/>
-          <w:lang w:eastAsia="pl-PL"/>
-        </w:rPr>
-        <w:t>Piazza Navona</w:t>
-      </w:r>
-      <w:r>
-        <w:rPr>
-          <w:rFonts w:ascii="Arial" w:eastAsia="Times New Roman" w:hAnsi="Arial" w:cs="Arial"/>
-          <w:color w:val="2A2A2A"/>
-          <w:sz w:val="27"/>
-          <w:szCs w:val="27"/>
-          <w:lang w:eastAsia="pl-PL"/>
-        </w:rPr>
-        <w:t>, the </w:t>
-      </w:r>
-      <w:r>
-        <w:rPr>
-          <w:rFonts w:ascii="Arial" w:eastAsia="Times New Roman" w:hAnsi="Arial" w:cs="Arial"/>
-          <w:b/>
-          <w:bCs/>
-          <w:color w:val="2A2A2A"/>
-          <w:sz w:val="27"/>
-          <w:szCs w:val="27"/>
-          <w:lang w:eastAsia="pl-PL"/>
-        </w:rPr>
-        <w:t>Trevi Fountain</w:t>
-      </w:r>
-      <w:r>
-        <w:rPr>
-          <w:rFonts w:ascii="Arial" w:eastAsia="Times New Roman" w:hAnsi="Arial" w:cs="Arial"/>
-          <w:color w:val="2A2A2A"/>
-          <w:sz w:val="27"/>
-          <w:szCs w:val="27"/>
-          <w:lang w:eastAsia="pl-PL"/>
-        </w:rPr>
-        <w:t>, and the </w:t>
-      </w:r>
-      <w:r>
-        <w:rPr>
-          <w:rFonts w:ascii="Arial" w:eastAsia="Times New Roman" w:hAnsi="Arial" w:cs="Arial"/>
-          <w:b/>
-          <w:bCs/>
-          <w:color w:val="2A2A2A"/>
-          <w:sz w:val="27"/>
-          <w:szCs w:val="27"/>
-          <w:lang w:eastAsia="pl-PL"/>
-        </w:rPr>
-        <w:t>Basilica of Santa Maria Maggiore</w:t>
-      </w:r>
-      <w:r>
-        <w:rPr>
-          <w:rFonts w:ascii="Arial" w:eastAsia="Times New Roman" w:hAnsi="Arial" w:cs="Arial"/>
-          <w:color w:val="2A2A2A"/>
-          <w:sz w:val="27"/>
-          <w:szCs w:val="27"/>
-          <w:lang w:eastAsia="pl-PL"/>
-        </w:rPr>
-        <w:t>, stop in less well-known churches, such as </w:t>
-      </w:r>
-      <w:r>
-        <w:rPr>
-          <w:rFonts w:ascii="Arial" w:eastAsia="Times New Roman" w:hAnsi="Arial" w:cs="Arial"/>
-          <w:b/>
-          <w:bCs/>
-          <w:color w:val="2A2A2A"/>
-          <w:sz w:val="27"/>
-          <w:szCs w:val="27"/>
-          <w:lang w:eastAsia="pl-PL"/>
-        </w:rPr>
-        <w:t>Santa Maria del Popolo</w:t>
-      </w:r>
-      <w:r>
-        <w:rPr>
-          <w:rFonts w:ascii="Arial" w:eastAsia="Times New Roman" w:hAnsi="Arial" w:cs="Arial"/>
-          <w:color w:val="2A2A2A"/>
-          <w:sz w:val="27"/>
-          <w:szCs w:val="27"/>
-          <w:lang w:eastAsia="pl-PL"/>
-        </w:rPr>
-        <w:t>, where you'll find works by Bernini and Caravaggio.</w:t>
-      </w:r>
-    </w:p>
-    <w:p>
-      <w:pPr>
-        <w:shd w:val="clear" w:color="auto" w:fill="FFFFFF"/>
-        <w:spacing w:before="100" w:beforeAutospacing="1" w:after="100" w:afterAutospacing="1" w:line="450" w:lineRule="atLeast"/>
-        <w:rPr>
-          <w:rFonts w:ascii="Arial" w:eastAsia="Times New Roman" w:hAnsi="Arial" w:cs="Arial"/>
-          <w:color w:val="2A2A2A"/>
-          <w:sz w:val="27"/>
-          <w:szCs w:val="27"/>
-          <w:lang w:eastAsia="pl-PL"/>
-        </w:rPr>
-      </w:pPr>
-      <w:r>
-        <w:rPr>
-          <w:rFonts w:ascii="Arial" w:eastAsia="Times New Roman" w:hAnsi="Arial" w:cs="Arial"/>
-          <w:color w:val="2A2A2A"/>
-          <w:sz w:val="27"/>
-          <w:szCs w:val="27"/>
-          <w:lang w:eastAsia="pl-PL"/>
-        </w:rPr>
-        <w:t>Pause at the Spanish Steps, the flight of irregular stairs and landings that lead up to the French church of Trinità dei Monti. The stairs take their name from </w:t>
-      </w:r>
-      <w:r>
-        <w:rPr>
-          <w:rFonts w:ascii="Arial" w:eastAsia="Times New Roman" w:hAnsi="Arial" w:cs="Arial"/>
-          <w:b/>
-          <w:bCs/>
-          <w:color w:val="2A2A2A"/>
-          <w:sz w:val="27"/>
-          <w:szCs w:val="27"/>
-          <w:lang w:eastAsia="pl-PL"/>
-        </w:rPr>
-        <w:t>Piazza di Spagna</w:t>
-      </w:r>
-      <w:r>
-        <w:rPr>
-          <w:rFonts w:ascii="Arial" w:eastAsia="Times New Roman" w:hAnsi="Arial" w:cs="Arial"/>
-          <w:color w:val="2A2A2A"/>
-          <w:sz w:val="27"/>
-          <w:szCs w:val="27"/>
-          <w:lang w:eastAsia="pl-PL"/>
-        </w:rPr>
-        <w:t>, the plaza at their base and one of Rome's most typical squares. The stairs have long been a favorite haunt of tourists.</w:t>
-      </w:r>
-    </w:p>
-    <w:p>
-      <w:pPr>
-        <w:shd w:val="clear" w:color="auto" w:fill="FFFFFF"/>
-        <w:spacing w:before="100" w:beforeAutospacing="1" w:after="100" w:afterAutospacing="1" w:line="450" w:lineRule="atLeast"/>
-        <w:rPr>
-          <w:rFonts w:ascii="Arial" w:eastAsia="Times New Roman" w:hAnsi="Arial" w:cs="Arial"/>
-          <w:color w:val="2A2A2A"/>
-          <w:sz w:val="27"/>
-          <w:szCs w:val="27"/>
-          <w:lang w:eastAsia="pl-PL"/>
-        </w:rPr>
-      </w:pPr>
-      <w:r>
-        <w:rPr>
-          <w:rFonts w:ascii="Arial" w:eastAsia="Times New Roman" w:hAnsi="Arial" w:cs="Arial"/>
-          <w:color w:val="2A2A2A"/>
-          <w:sz w:val="27"/>
-          <w:szCs w:val="27"/>
-          <w:lang w:eastAsia="pl-PL"/>
-        </w:rPr>
-        <w:t xml:space="preserve">The boat-shaped fountain </w:t>
-      </w:r>
-      <w:r>
-        <w:rPr>
-          <w:rFonts w:ascii="Arial" w:eastAsia="Times New Roman" w:hAnsi="Arial" w:cs="Arial"/>
-          <w:color w:val="2A2A2A"/>
-          <w:sz w:val="27"/>
-          <w:szCs w:val="27"/>
-          <w:lang w:eastAsia="pl-PL"/>
-        </w:rPr>
-        <w:t>……………………</w:t>
-      </w:r>
-      <w:r>
-        <w:rPr>
-          <w:rFonts w:ascii="Arial" w:eastAsia="Times New Roman" w:hAnsi="Arial" w:cs="Arial"/>
-          <w:color w:val="2A2A2A"/>
-          <w:sz w:val="27"/>
-          <w:szCs w:val="27"/>
-          <w:lang w:eastAsia="pl-PL"/>
-        </w:rPr>
-        <w:t>of the Spanish Steps is known as the </w:t>
-      </w:r>
-      <w:r>
-        <w:rPr>
-          <w:rFonts w:ascii="Arial" w:eastAsia="Times New Roman" w:hAnsi="Arial" w:cs="Arial"/>
-          <w:b/>
-          <w:bCs/>
-          <w:color w:val="2A2A2A"/>
-          <w:sz w:val="27"/>
-          <w:szCs w:val="27"/>
-          <w:lang w:eastAsia="pl-PL"/>
-        </w:rPr>
-        <w:t>Barcaccia</w:t>
-      </w:r>
-      <w:r>
-        <w:rPr>
-          <w:rFonts w:ascii="Arial" w:eastAsia="Times New Roman" w:hAnsi="Arial" w:cs="Arial"/>
-          <w:color w:val="2A2A2A"/>
-          <w:sz w:val="27"/>
-          <w:szCs w:val="27"/>
-          <w:lang w:eastAsia="pl-PL"/>
-        </w:rPr>
-        <w:t> and was created by Pietro Bernini, father of the great Baroque architect Gian Lorenzo Bernini. </w:t>
-      </w:r>
-      <w:r>
-        <w:rPr>
-          <w:rFonts w:ascii="Arial" w:eastAsia="Times New Roman" w:hAnsi="Arial" w:cs="Arial"/>
-          <w:b/>
-          <w:bCs/>
-          <w:color w:val="2A2A2A"/>
-          <w:sz w:val="27"/>
-          <w:szCs w:val="27"/>
-          <w:lang w:eastAsia="pl-PL"/>
-        </w:rPr>
-        <w:t>Via Condotti</w:t>
-      </w:r>
-      <w:r>
-        <w:rPr>
-          <w:rFonts w:ascii="Arial" w:eastAsia="Times New Roman" w:hAnsi="Arial" w:cs="Arial"/>
-          <w:color w:val="2A2A2A"/>
-          <w:sz w:val="27"/>
-          <w:szCs w:val="27"/>
-          <w:lang w:eastAsia="pl-PL"/>
-        </w:rPr>
-        <w:t>, leading southwest from Piazza di Spagna, is Rome's most fashionable shopping street, where the </w:t>
+        <w:t>from Piazza di Spagna, is Rome's most fashionable shopping street, where the </w:t>
       </w:r>
       <w:r>
         <w:rPr>
@@ -3418,7 +3569,6 @@
           <w:szCs w:val="27"/>
           <w:lang w:eastAsia="pl-PL"/>
         </w:rPr>
-        <w:lastRenderedPageBreak/>
         <w:drawing>
           <wp:inline distT="0" distB="0" distL="0" distR="0" wp14:anchorId="072D989B" wp14:editId="749936D3">
             <wp:extent cx="2980997" cy="2213288"/>
@@ -3678,7 +3828,18 @@
           <w:szCs w:val="27"/>
           <w:lang w:eastAsia="pl-PL"/>
         </w:rPr>
-        <w:t xml:space="preserve">with colored stone in the style of the expert 12th-century artisans of the Lake Como region. The first gold to reach Italy from the Americas shines on the coffered ceiling. Two popes are buried here; it's one of Rome's four papal basilicas, an important place of </w:t>
+        <w:t xml:space="preserve">with colored stone in the style of </w:t>
+      </w:r>
+      <w:r>
+        <w:rPr>
+          <w:rFonts w:ascii="Arial" w:eastAsia="Times New Roman" w:hAnsi="Arial" w:cs="Arial"/>
+          <w:color w:val="2A2A2A"/>
+          <w:sz w:val="27"/>
+          <w:szCs w:val="27"/>
+          <w:lang w:eastAsia="pl-PL"/>
+        </w:rPr>
+        <w:lastRenderedPageBreak/>
+        <w:t xml:space="preserve">the expert 12th-century artisans of the Lake Como region. The first gold to reach Italy from the Americas shines on the coffered ceiling. Two popes are buried here; it's one of Rome's four papal basilicas, an important place of </w:t>
       </w:r>
       <w:r>
         <w:rPr>
@@ -3763,7 +3924,6 @@
           <w:szCs w:val="27"/>
           <w:lang w:eastAsia="pl-PL"/>
         </w:rPr>
-        <w:lastRenderedPageBreak/>
         <w:drawing>
           <wp:inline distT="0" distB="0" distL="0" distR="0" wp14:anchorId="7B443597" wp14:editId="2929741A">
             <wp:extent cx="2710283" cy="1819231"/>
@@ -4089,6 +4249,7 @@
           <w:szCs w:val="27"/>
           <w:lang w:eastAsia="pl-PL"/>
         </w:rPr>
+        <w:lastRenderedPageBreak/>
         <w:t>Although Borromini designed the square and its surrounding facades, it was his archrival, Bernini, who created its</w:t>
       </w:r>
       <w:r>
@@ -4174,7 +4335,6 @@
           <w:szCs w:val="27"/>
           <w:lang w:eastAsia="pl-PL"/>
         </w:rPr>
-        <w:lastRenderedPageBreak/>
         <w:t>The two other fountains in the square are the 16th-century </w:t>
       </w:r>
       <w:r>
@@ -4444,6 +4604,7 @@
           <w:szCs w:val="27"/>
           <w:lang w:eastAsia="pl-PL"/>
         </w:rPr>
+        <w:lastRenderedPageBreak/>
         <w:t>Symmetrically situated at the apex of a triangle of streets that include Via Corso, Rome's main shopping street, Piazza del Popolo was designed in the early 19</w:t>
       </w:r>
       <w:r>
@@ -4488,18 +4649,7 @@
           <w:szCs w:val="27"/>
           <w:lang w:eastAsia="pl-PL"/>
         </w:rPr>
-        <w:t xml:space="preserve">Facing one side like mirror images at either side of Via Coorso are the twin churches of Santa Maria dei Miracoli and Santa Maria in Montesanto, and </w:t>
-      </w:r>
-      <w:r>
-        <w:rPr>
-          <w:rFonts w:ascii="Arial" w:eastAsia="Times New Roman" w:hAnsi="Arial" w:cs="Arial"/>
-          <w:color w:val="2A2A2A"/>
-          <w:sz w:val="27"/>
-          <w:szCs w:val="27"/>
-          <w:lang w:eastAsia="pl-PL"/>
-        </w:rPr>
-        <w:lastRenderedPageBreak/>
-        <w:t>at the opposite side of the grand piazza is the Augustinian Basilica of Santa Maria del Popolo.</w:t>
+        <w:t>Facing one side like mirror images at either side of Via Coorso are the twin churches of Santa Maria dei Miracoli and Santa Maria in Montesanto, and at the opposite side of the grand piazza is the Augustinian Basilica of Santa Maria del Popolo.</w:t>
       </w:r>
     </w:p>
     <w:p>
@@ -4836,6 +4986,7 @@
           <w:szCs w:val="27"/>
           <w:lang w:eastAsia="pl-PL"/>
         </w:rPr>
+        <w:lastRenderedPageBreak/>
         <w:t>Strategically set 50 meters above the Tiber, the Palatine Hill shows evidence of Rome's earliest</w:t>
       </w:r>
       <w:r>
@@ -4879,7 +5030,6 @@
           <w:szCs w:val="27"/>
           <w:lang w:eastAsia="pl-PL"/>
         </w:rPr>
-        <w:lastRenderedPageBreak/>
         <w:t>The </w:t>
       </w:r>
       <w:r>
@@ -5329,6 +5479,7 @@
           <w:szCs w:val="27"/>
           <w:lang w:eastAsia="pl-PL"/>
         </w:rPr>
+        <w:lastRenderedPageBreak/>
         <w:t>In AD 271, Emperor Aurelian took ad</w:t>
       </w:r>
       <w:r>
@@ -5349,18 +5500,7 @@
           <w:szCs w:val="27"/>
           <w:lang w:eastAsia="pl-PL"/>
         </w:rPr>
-        <w:t xml:space="preserve"> the northern approaches to the city and incorporated it into his new system of walls surrounding the city. As a bastion it protected the city from barbarian attacks, and by the Middle Ages had become a substantial fortress. In times of peril, popes fled here across a secret </w:t>
-      </w:r>
-      <w:r>
-        <w:rPr>
-          <w:rFonts w:ascii="Arial" w:eastAsia="Times New Roman" w:hAnsi="Arial" w:cs="Arial"/>
-          <w:color w:val="2A2A2A"/>
-          <w:sz w:val="27"/>
-          <w:szCs w:val="27"/>
-          <w:lang w:eastAsia="pl-PL"/>
-        </w:rPr>
-        <w:lastRenderedPageBreak/>
-        <w:t>elevated corridor, the </w:t>
+        <w:t xml:space="preserve"> the northern approaches to the city and incorporated it into his new system of walls surrounding the city. As a bastion it protected the city from barbarian attacks, and by the Middle Ages had become a substantial fortress. In times of peril, popes fled here across a secret elevated corridor, the </w:t>
       </w:r>
       <w:r>
         <w:rPr>

</xml_diff>